<commit_message>
Pievienota izlabota dokumentacija, redzamas atsaukmsju lapas
</commit_message>
<xml_diff>
--- a/APRILS/kvalifikacijas darbs - DP4-1 Ilona Grebņova.docx
+++ b/APRILS/kvalifikacijas darbs - DP4-1 Ilona Grebņova.docx
@@ -828,9 +828,6 @@
         <w:p>
           <w:pPr>
             <w:pStyle w:val="13"/>
-            <w:rPr>
-              <w:rFonts w:hint="default" w:ascii="Times New Roman" w:hAnsi="Times New Roman" w:cs="Times New Roman"/>
-            </w:rPr>
           </w:pPr>
           <w:r>
             <w:rPr>
@@ -862,7 +859,7 @@
             <w:rPr>
               <w:rFonts w:hint="default" w:ascii="Times New Roman" w:hAnsi="Times New Roman" w:cs="Times New Roman"/>
             </w:rPr>
-            <w:instrText xml:space="preserve"> HYPERLINK \l _Toc28506 </w:instrText>
+            <w:instrText xml:space="preserve"> HYPERLINK \l _Toc21459 </w:instrText>
           </w:r>
           <w:r>
             <w:rPr>
@@ -872,7 +869,7 @@
           </w:r>
           <w:r>
             <w:rPr>
-              <w:rFonts w:hint="default" w:ascii="Times New Roman" w:hAnsi="Times New Roman" w:cs="Times New Roman"/>
+              <w:rFonts w:ascii="Times New Roman" w:hAnsi="Times New Roman" w:cs="Times New Roman"/>
               <w:bCs/>
               <w:szCs w:val="32"/>
             </w:rPr>
@@ -880,44 +877,26 @@
           </w:r>
           <w:r>
             <w:rPr>
-              <w:rFonts w:hint="default" w:ascii="Times New Roman" w:hAnsi="Times New Roman" w:cs="Times New Roman"/>
+              <w:rFonts w:ascii="Times New Roman" w:hAnsi="Times New Roman" w:cs="Times New Roman"/>
             </w:rPr>
             <w:t>Uzdevuma nostādne</w:t>
           </w:r>
           <w:r>
-            <w:rPr>
-              <w:rFonts w:hint="default" w:ascii="Times New Roman" w:hAnsi="Times New Roman" w:cs="Times New Roman"/>
-            </w:rPr>
             <w:tab/>
           </w:r>
           <w:r>
-            <w:rPr>
-              <w:rFonts w:hint="default" w:ascii="Times New Roman" w:hAnsi="Times New Roman" w:cs="Times New Roman"/>
-            </w:rPr>
             <w:fldChar w:fldCharType="begin"/>
           </w:r>
           <w:r>
-            <w:rPr>
-              <w:rFonts w:hint="default" w:ascii="Times New Roman" w:hAnsi="Times New Roman" w:cs="Times New Roman"/>
-            </w:rPr>
-            <w:instrText xml:space="preserve"> PAGEREF _Toc28506 \h </w:instrText>
+            <w:instrText xml:space="preserve"> PAGEREF _Toc21459 \h </w:instrText>
           </w:r>
           <w:r>
-            <w:rPr>
-              <w:rFonts w:hint="default" w:ascii="Times New Roman" w:hAnsi="Times New Roman" w:cs="Times New Roman"/>
-            </w:rPr>
             <w:fldChar w:fldCharType="separate"/>
           </w:r>
           <w:r>
-            <w:rPr>
-              <w:rFonts w:hint="default" w:ascii="Times New Roman" w:hAnsi="Times New Roman" w:cs="Times New Roman"/>
-            </w:rPr>
             <w:t>4</w:t>
           </w:r>
           <w:r>
-            <w:rPr>
-              <w:rFonts w:hint="default" w:ascii="Times New Roman" w:hAnsi="Times New Roman" w:cs="Times New Roman"/>
-            </w:rPr>
             <w:fldChar w:fldCharType="end"/>
           </w:r>
           <w:r>
@@ -930,9 +909,6 @@
         <w:p>
           <w:pPr>
             <w:pStyle w:val="13"/>
-            <w:rPr>
-              <w:rFonts w:hint="default" w:ascii="Times New Roman" w:hAnsi="Times New Roman" w:cs="Times New Roman"/>
-            </w:rPr>
           </w:pPr>
           <w:r>
             <w:rPr>
@@ -944,7 +920,7 @@
             <w:rPr>
               <w:rFonts w:hint="default" w:ascii="Times New Roman" w:hAnsi="Times New Roman" w:cs="Times New Roman"/>
             </w:rPr>
-            <w:instrText xml:space="preserve"> HYPERLINK \l _Toc16363 </w:instrText>
+            <w:instrText xml:space="preserve"> HYPERLINK \l _Toc20512 </w:instrText>
           </w:r>
           <w:r>
             <w:rPr>
@@ -954,7 +930,7 @@
           </w:r>
           <w:r>
             <w:rPr>
-              <w:rFonts w:hint="default" w:ascii="Times New Roman" w:hAnsi="Times New Roman" w:cs="Times New Roman"/>
+              <w:rFonts w:ascii="Times New Roman" w:hAnsi="Times New Roman" w:cs="Times New Roman"/>
               <w:bCs/>
               <w:szCs w:val="32"/>
               <w:lang w:val="lv-LV"/>
@@ -963,45 +939,27 @@
           </w:r>
           <w:r>
             <w:rPr>
-              <w:rFonts w:hint="default" w:ascii="Times New Roman" w:hAnsi="Times New Roman" w:cs="Times New Roman"/>
+              <w:rFonts w:ascii="Times New Roman" w:hAnsi="Times New Roman" w:cs="Times New Roman"/>
               <w:lang w:val="lv-LV"/>
             </w:rPr>
             <w:t>Prasību specifikācija</w:t>
           </w:r>
           <w:r>
-            <w:rPr>
-              <w:rFonts w:hint="default" w:ascii="Times New Roman" w:hAnsi="Times New Roman" w:cs="Times New Roman"/>
-            </w:rPr>
             <w:tab/>
           </w:r>
           <w:r>
-            <w:rPr>
-              <w:rFonts w:hint="default" w:ascii="Times New Roman" w:hAnsi="Times New Roman" w:cs="Times New Roman"/>
-            </w:rPr>
             <w:fldChar w:fldCharType="begin"/>
           </w:r>
           <w:r>
-            <w:rPr>
-              <w:rFonts w:hint="default" w:ascii="Times New Roman" w:hAnsi="Times New Roman" w:cs="Times New Roman"/>
-            </w:rPr>
-            <w:instrText xml:space="preserve"> PAGEREF _Toc16363 \h </w:instrText>
+            <w:instrText xml:space="preserve"> PAGEREF _Toc20512 \h </w:instrText>
           </w:r>
           <w:r>
-            <w:rPr>
-              <w:rFonts w:hint="default" w:ascii="Times New Roman" w:hAnsi="Times New Roman" w:cs="Times New Roman"/>
-            </w:rPr>
             <w:fldChar w:fldCharType="separate"/>
           </w:r>
           <w:r>
-            <w:rPr>
-              <w:rFonts w:hint="default" w:ascii="Times New Roman" w:hAnsi="Times New Roman" w:cs="Times New Roman"/>
-            </w:rPr>
             <w:t>6</w:t>
           </w:r>
           <w:r>
-            <w:rPr>
-              <w:rFonts w:hint="default" w:ascii="Times New Roman" w:hAnsi="Times New Roman" w:cs="Times New Roman"/>
-            </w:rPr>
             <w:fldChar w:fldCharType="end"/>
           </w:r>
           <w:r>
@@ -1014,9 +972,6 @@
         <w:p>
           <w:pPr>
             <w:pStyle w:val="16"/>
-            <w:rPr>
-              <w:rFonts w:hint="default" w:ascii="Times New Roman" w:hAnsi="Times New Roman" w:cs="Times New Roman"/>
-            </w:rPr>
           </w:pPr>
           <w:r>
             <w:rPr>
@@ -1028,7 +983,7 @@
             <w:rPr>
               <w:rFonts w:hint="default" w:ascii="Times New Roman" w:hAnsi="Times New Roman" w:cs="Times New Roman"/>
             </w:rPr>
-            <w:instrText xml:space="preserve"> HYPERLINK \l _Toc24754 </w:instrText>
+            <w:instrText xml:space="preserve"> HYPERLINK \l _Toc11821 </w:instrText>
           </w:r>
           <w:r>
             <w:rPr>
@@ -1038,46 +993,28 @@
           </w:r>
           <w:r>
             <w:rPr>
-              <w:rFonts w:hint="default" w:ascii="Times New Roman" w:hAnsi="Times New Roman" w:cs="Times New Roman"/>
+              <w:rFonts w:ascii="Times New Roman" w:hAnsi="Times New Roman" w:cs="Times New Roman"/>
               <w:szCs w:val="28"/>
               <w:lang w:val="lv-LV"/>
             </w:rPr>
             <w:t>2.1. Ieejas un izejas informācijas apraksts</w:t>
           </w:r>
           <w:r>
-            <w:rPr>
-              <w:rFonts w:hint="default" w:ascii="Times New Roman" w:hAnsi="Times New Roman" w:cs="Times New Roman"/>
-            </w:rPr>
             <w:tab/>
           </w:r>
           <w:r>
-            <w:rPr>
-              <w:rFonts w:hint="default" w:ascii="Times New Roman" w:hAnsi="Times New Roman" w:cs="Times New Roman"/>
-            </w:rPr>
             <w:fldChar w:fldCharType="begin"/>
           </w:r>
           <w:r>
-            <w:rPr>
-              <w:rFonts w:hint="default" w:ascii="Times New Roman" w:hAnsi="Times New Roman" w:cs="Times New Roman"/>
-            </w:rPr>
-            <w:instrText xml:space="preserve"> PAGEREF _Toc24754 \h </w:instrText>
+            <w:instrText xml:space="preserve"> PAGEREF _Toc11821 \h </w:instrText>
           </w:r>
           <w:r>
-            <w:rPr>
-              <w:rFonts w:hint="default" w:ascii="Times New Roman" w:hAnsi="Times New Roman" w:cs="Times New Roman"/>
-            </w:rPr>
             <w:fldChar w:fldCharType="separate"/>
           </w:r>
           <w:r>
-            <w:rPr>
-              <w:rFonts w:hint="default" w:ascii="Times New Roman" w:hAnsi="Times New Roman" w:cs="Times New Roman"/>
-            </w:rPr>
             <w:t>6</w:t>
           </w:r>
           <w:r>
-            <w:rPr>
-              <w:rFonts w:hint="default" w:ascii="Times New Roman" w:hAnsi="Times New Roman" w:cs="Times New Roman"/>
-            </w:rPr>
             <w:fldChar w:fldCharType="end"/>
           </w:r>
           <w:r>
@@ -1090,9 +1027,6 @@
         <w:p>
           <w:pPr>
             <w:pStyle w:val="15"/>
-            <w:rPr>
-              <w:rFonts w:hint="default" w:ascii="Times New Roman" w:hAnsi="Times New Roman" w:cs="Times New Roman"/>
-            </w:rPr>
           </w:pPr>
           <w:r>
             <w:rPr>
@@ -1104,7 +1038,7 @@
             <w:rPr>
               <w:rFonts w:hint="default" w:ascii="Times New Roman" w:hAnsi="Times New Roman" w:cs="Times New Roman"/>
             </w:rPr>
-            <w:instrText xml:space="preserve"> HYPERLINK \l _Toc17372 </w:instrText>
+            <w:instrText xml:space="preserve"> HYPERLINK \l _Toc15387 </w:instrText>
           </w:r>
           <w:r>
             <w:rPr>
@@ -1114,7 +1048,7 @@
           </w:r>
           <w:r>
             <w:rPr>
-              <w:rFonts w:hint="default" w:ascii="Times New Roman" w:hAnsi="Times New Roman" w:cs="Times New Roman"/>
+              <w:rFonts w:ascii="Times New Roman" w:hAnsi="Times New Roman" w:cs="Times New Roman"/>
               <w:i/>
               <w:iCs/>
               <w:szCs w:val="28"/>
@@ -1123,39 +1057,21 @@
             <w:t>2.1.1. Ieejas informācijas apraksts</w:t>
           </w:r>
           <w:r>
-            <w:rPr>
-              <w:rFonts w:hint="default" w:ascii="Times New Roman" w:hAnsi="Times New Roman" w:cs="Times New Roman"/>
-            </w:rPr>
             <w:tab/>
           </w:r>
           <w:r>
-            <w:rPr>
-              <w:rFonts w:hint="default" w:ascii="Times New Roman" w:hAnsi="Times New Roman" w:cs="Times New Roman"/>
-            </w:rPr>
             <w:fldChar w:fldCharType="begin"/>
           </w:r>
           <w:r>
-            <w:rPr>
-              <w:rFonts w:hint="default" w:ascii="Times New Roman" w:hAnsi="Times New Roman" w:cs="Times New Roman"/>
-            </w:rPr>
-            <w:instrText xml:space="preserve"> PAGEREF _Toc17372 \h </w:instrText>
+            <w:instrText xml:space="preserve"> PAGEREF _Toc15387 \h </w:instrText>
           </w:r>
           <w:r>
-            <w:rPr>
-              <w:rFonts w:hint="default" w:ascii="Times New Roman" w:hAnsi="Times New Roman" w:cs="Times New Roman"/>
-            </w:rPr>
             <w:fldChar w:fldCharType="separate"/>
           </w:r>
           <w:r>
-            <w:rPr>
-              <w:rFonts w:hint="default" w:ascii="Times New Roman" w:hAnsi="Times New Roman" w:cs="Times New Roman"/>
-            </w:rPr>
             <w:t>6</w:t>
           </w:r>
           <w:r>
-            <w:rPr>
-              <w:rFonts w:hint="default" w:ascii="Times New Roman" w:hAnsi="Times New Roman" w:cs="Times New Roman"/>
-            </w:rPr>
             <w:fldChar w:fldCharType="end"/>
           </w:r>
           <w:r>
@@ -1168,9 +1084,6 @@
         <w:p>
           <w:pPr>
             <w:pStyle w:val="15"/>
-            <w:rPr>
-              <w:rFonts w:hint="default" w:ascii="Times New Roman" w:hAnsi="Times New Roman" w:cs="Times New Roman"/>
-            </w:rPr>
           </w:pPr>
           <w:r>
             <w:rPr>
@@ -1182,7 +1095,7 @@
             <w:rPr>
               <w:rFonts w:hint="default" w:ascii="Times New Roman" w:hAnsi="Times New Roman" w:cs="Times New Roman"/>
             </w:rPr>
-            <w:instrText xml:space="preserve"> HYPERLINK \l _Toc4876 </w:instrText>
+            <w:instrText xml:space="preserve"> HYPERLINK \l _Toc30528 </w:instrText>
           </w:r>
           <w:r>
             <w:rPr>
@@ -1192,7 +1105,7 @@
           </w:r>
           <w:r>
             <w:rPr>
-              <w:rFonts w:hint="default" w:ascii="Times New Roman" w:hAnsi="Times New Roman" w:cs="Times New Roman"/>
+              <w:rFonts w:ascii="Times New Roman" w:hAnsi="Times New Roman" w:cs="Times New Roman"/>
               <w:i/>
               <w:iCs/>
               <w:szCs w:val="28"/>
@@ -1201,39 +1114,21 @@
             <w:t>2.1.2. Izejas informācijas apraksts</w:t>
           </w:r>
           <w:r>
-            <w:rPr>
-              <w:rFonts w:hint="default" w:ascii="Times New Roman" w:hAnsi="Times New Roman" w:cs="Times New Roman"/>
-            </w:rPr>
             <w:tab/>
           </w:r>
           <w:r>
-            <w:rPr>
-              <w:rFonts w:hint="default" w:ascii="Times New Roman" w:hAnsi="Times New Roman" w:cs="Times New Roman"/>
-            </w:rPr>
             <w:fldChar w:fldCharType="begin"/>
           </w:r>
           <w:r>
-            <w:rPr>
-              <w:rFonts w:hint="default" w:ascii="Times New Roman" w:hAnsi="Times New Roman" w:cs="Times New Roman"/>
-            </w:rPr>
-            <w:instrText xml:space="preserve"> PAGEREF _Toc4876 \h </w:instrText>
+            <w:instrText xml:space="preserve"> PAGEREF _Toc30528 \h </w:instrText>
           </w:r>
           <w:r>
-            <w:rPr>
-              <w:rFonts w:hint="default" w:ascii="Times New Roman" w:hAnsi="Times New Roman" w:cs="Times New Roman"/>
-            </w:rPr>
             <w:fldChar w:fldCharType="separate"/>
           </w:r>
           <w:r>
-            <w:rPr>
-              <w:rFonts w:hint="default" w:ascii="Times New Roman" w:hAnsi="Times New Roman" w:cs="Times New Roman"/>
-            </w:rPr>
             <w:t>7</w:t>
           </w:r>
           <w:r>
-            <w:rPr>
-              <w:rFonts w:hint="default" w:ascii="Times New Roman" w:hAnsi="Times New Roman" w:cs="Times New Roman"/>
-            </w:rPr>
             <w:fldChar w:fldCharType="end"/>
           </w:r>
           <w:r>
@@ -1246,9 +1141,6 @@
         <w:p>
           <w:pPr>
             <w:pStyle w:val="16"/>
-            <w:rPr>
-              <w:rFonts w:hint="default" w:ascii="Times New Roman" w:hAnsi="Times New Roman" w:cs="Times New Roman"/>
-            </w:rPr>
           </w:pPr>
           <w:r>
             <w:rPr>
@@ -1260,7 +1152,7 @@
             <w:rPr>
               <w:rFonts w:hint="default" w:ascii="Times New Roman" w:hAnsi="Times New Roman" w:cs="Times New Roman"/>
             </w:rPr>
-            <w:instrText xml:space="preserve"> HYPERLINK \l _Toc8162 </w:instrText>
+            <w:instrText xml:space="preserve"> HYPERLINK \l _Toc16245 </w:instrText>
           </w:r>
           <w:r>
             <w:rPr>
@@ -1270,46 +1162,28 @@
           </w:r>
           <w:r>
             <w:rPr>
-              <w:rFonts w:hint="default" w:ascii="Times New Roman" w:hAnsi="Times New Roman" w:cs="Times New Roman"/>
+              <w:rFonts w:ascii="Times New Roman" w:hAnsi="Times New Roman" w:cs="Times New Roman"/>
               <w:szCs w:val="28"/>
               <w:lang w:val="lv-LV"/>
             </w:rPr>
             <w:t>2.2. Funkcionālās prasības</w:t>
           </w:r>
           <w:r>
-            <w:rPr>
-              <w:rFonts w:hint="default" w:ascii="Times New Roman" w:hAnsi="Times New Roman" w:cs="Times New Roman"/>
-            </w:rPr>
             <w:tab/>
           </w:r>
           <w:r>
-            <w:rPr>
-              <w:rFonts w:hint="default" w:ascii="Times New Roman" w:hAnsi="Times New Roman" w:cs="Times New Roman"/>
-            </w:rPr>
             <w:fldChar w:fldCharType="begin"/>
           </w:r>
           <w:r>
-            <w:rPr>
-              <w:rFonts w:hint="default" w:ascii="Times New Roman" w:hAnsi="Times New Roman" w:cs="Times New Roman"/>
-            </w:rPr>
-            <w:instrText xml:space="preserve"> PAGEREF _Toc8162 \h </w:instrText>
+            <w:instrText xml:space="preserve"> PAGEREF _Toc16245 \h </w:instrText>
           </w:r>
           <w:r>
-            <w:rPr>
-              <w:rFonts w:hint="default" w:ascii="Times New Roman" w:hAnsi="Times New Roman" w:cs="Times New Roman"/>
-            </w:rPr>
             <w:fldChar w:fldCharType="separate"/>
           </w:r>
           <w:r>
-            <w:rPr>
-              <w:rFonts w:hint="default" w:ascii="Times New Roman" w:hAnsi="Times New Roman" w:cs="Times New Roman"/>
-            </w:rPr>
             <w:t>7</w:t>
           </w:r>
           <w:r>
-            <w:rPr>
-              <w:rFonts w:hint="default" w:ascii="Times New Roman" w:hAnsi="Times New Roman" w:cs="Times New Roman"/>
-            </w:rPr>
             <w:fldChar w:fldCharType="end"/>
           </w:r>
           <w:r>
@@ -1322,9 +1196,6 @@
         <w:p>
           <w:pPr>
             <w:pStyle w:val="16"/>
-            <w:rPr>
-              <w:rFonts w:hint="default" w:ascii="Times New Roman" w:hAnsi="Times New Roman" w:cs="Times New Roman"/>
-            </w:rPr>
           </w:pPr>
           <w:r>
             <w:rPr>
@@ -1336,7 +1207,7 @@
             <w:rPr>
               <w:rFonts w:hint="default" w:ascii="Times New Roman" w:hAnsi="Times New Roman" w:cs="Times New Roman"/>
             </w:rPr>
-            <w:instrText xml:space="preserve"> HYPERLINK \l _Toc7393 </w:instrText>
+            <w:instrText xml:space="preserve"> HYPERLINK \l _Toc16544 </w:instrText>
           </w:r>
           <w:r>
             <w:rPr>
@@ -1346,7 +1217,7 @@
           </w:r>
           <w:r>
             <w:rPr>
-              <w:rFonts w:hint="default" w:ascii="Times New Roman" w:hAnsi="Times New Roman" w:cs="Times New Roman"/>
+              <w:rFonts w:ascii="Times New Roman" w:hAnsi="Times New Roman" w:cs="Times New Roman"/>
               <w:szCs w:val="28"/>
               <w:lang w:val="lv-LV"/>
             </w:rPr>
@@ -1354,45 +1225,27 @@
           </w:r>
           <w:r>
             <w:rPr>
-              <w:rFonts w:hint="default" w:ascii="Times New Roman" w:hAnsi="Times New Roman" w:cs="Times New Roman"/>
+              <w:rFonts w:ascii="Times New Roman" w:hAnsi="Times New Roman" w:cs="Times New Roman"/>
               <w:szCs w:val="28"/>
             </w:rPr>
             <w:t>Nefunkcionālās prasības</w:t>
           </w:r>
           <w:r>
-            <w:rPr>
-              <w:rFonts w:hint="default" w:ascii="Times New Roman" w:hAnsi="Times New Roman" w:cs="Times New Roman"/>
-            </w:rPr>
             <w:tab/>
           </w:r>
           <w:r>
-            <w:rPr>
-              <w:rFonts w:hint="default" w:ascii="Times New Roman" w:hAnsi="Times New Roman" w:cs="Times New Roman"/>
-            </w:rPr>
             <w:fldChar w:fldCharType="begin"/>
           </w:r>
           <w:r>
-            <w:rPr>
-              <w:rFonts w:hint="default" w:ascii="Times New Roman" w:hAnsi="Times New Roman" w:cs="Times New Roman"/>
-            </w:rPr>
-            <w:instrText xml:space="preserve"> PAGEREF _Toc7393 \h </w:instrText>
+            <w:instrText xml:space="preserve"> PAGEREF _Toc16544 \h </w:instrText>
           </w:r>
           <w:r>
-            <w:rPr>
-              <w:rFonts w:hint="default" w:ascii="Times New Roman" w:hAnsi="Times New Roman" w:cs="Times New Roman"/>
-            </w:rPr>
             <w:fldChar w:fldCharType="separate"/>
           </w:r>
           <w:r>
-            <w:rPr>
-              <w:rFonts w:hint="default" w:ascii="Times New Roman" w:hAnsi="Times New Roman" w:cs="Times New Roman"/>
-            </w:rPr>
             <w:t>8</w:t>
           </w:r>
           <w:r>
-            <w:rPr>
-              <w:rFonts w:hint="default" w:ascii="Times New Roman" w:hAnsi="Times New Roman" w:cs="Times New Roman"/>
-            </w:rPr>
             <w:fldChar w:fldCharType="end"/>
           </w:r>
           <w:r>
@@ -1405,9 +1258,6 @@
         <w:p>
           <w:pPr>
             <w:pStyle w:val="13"/>
-            <w:rPr>
-              <w:rFonts w:hint="default" w:ascii="Times New Roman" w:hAnsi="Times New Roman" w:cs="Times New Roman"/>
-            </w:rPr>
           </w:pPr>
           <w:r>
             <w:rPr>
@@ -1419,7 +1269,7 @@
             <w:rPr>
               <w:rFonts w:hint="default" w:ascii="Times New Roman" w:hAnsi="Times New Roman" w:cs="Times New Roman"/>
             </w:rPr>
-            <w:instrText xml:space="preserve"> HYPERLINK \l _Toc17232 </w:instrText>
+            <w:instrText xml:space="preserve"> HYPERLINK \l _Toc7088 </w:instrText>
           </w:r>
           <w:r>
             <w:rPr>
@@ -1429,51 +1279,33 @@
           </w:r>
           <w:r>
             <w:rPr>
-              <w:rFonts w:hint="default" w:ascii="Times New Roman" w:hAnsi="Times New Roman" w:cs="Times New Roman"/>
+              <w:rFonts w:ascii="Times New Roman" w:hAnsi="Times New Roman" w:cs="Times New Roman"/>
               <w:lang w:val="lv-LV"/>
             </w:rPr>
             <w:t xml:space="preserve">3. </w:t>
           </w:r>
           <w:r>
             <w:rPr>
-              <w:rFonts w:hint="default" w:ascii="Times New Roman" w:hAnsi="Times New Roman" w:cs="Times New Roman"/>
+              <w:rFonts w:ascii="Times New Roman" w:hAnsi="Times New Roman" w:cs="Times New Roman"/>
             </w:rPr>
             <w:t>UZDEVUMA RISINĀŠANAS LĪDZEKĻU IZVĒLES PAMATOJUMS</w:t>
           </w:r>
           <w:r>
-            <w:rPr>
-              <w:rFonts w:hint="default" w:ascii="Times New Roman" w:hAnsi="Times New Roman" w:cs="Times New Roman"/>
-            </w:rPr>
             <w:tab/>
           </w:r>
           <w:r>
-            <w:rPr>
-              <w:rFonts w:hint="default" w:ascii="Times New Roman" w:hAnsi="Times New Roman" w:cs="Times New Roman"/>
-            </w:rPr>
             <w:fldChar w:fldCharType="begin"/>
           </w:r>
           <w:r>
-            <w:rPr>
-              <w:rFonts w:hint="default" w:ascii="Times New Roman" w:hAnsi="Times New Roman" w:cs="Times New Roman"/>
-            </w:rPr>
-            <w:instrText xml:space="preserve"> PAGEREF _Toc17232 \h </w:instrText>
+            <w:instrText xml:space="preserve"> PAGEREF _Toc7088 \h </w:instrText>
           </w:r>
           <w:r>
-            <w:rPr>
-              <w:rFonts w:hint="default" w:ascii="Times New Roman" w:hAnsi="Times New Roman" w:cs="Times New Roman"/>
-            </w:rPr>
             <w:fldChar w:fldCharType="separate"/>
           </w:r>
           <w:r>
-            <w:rPr>
-              <w:rFonts w:hint="default" w:ascii="Times New Roman" w:hAnsi="Times New Roman" w:cs="Times New Roman"/>
-            </w:rPr>
             <w:t>10</w:t>
           </w:r>
           <w:r>
-            <w:rPr>
-              <w:rFonts w:hint="default" w:ascii="Times New Roman" w:hAnsi="Times New Roman" w:cs="Times New Roman"/>
-            </w:rPr>
             <w:fldChar w:fldCharType="end"/>
           </w:r>
           <w:r>
@@ -1486,9 +1318,6 @@
         <w:p>
           <w:pPr>
             <w:pStyle w:val="13"/>
-            <w:rPr>
-              <w:rFonts w:hint="default" w:ascii="Times New Roman" w:hAnsi="Times New Roman" w:cs="Times New Roman"/>
-            </w:rPr>
           </w:pPr>
           <w:r>
             <w:rPr>
@@ -1500,7 +1329,7 @@
             <w:rPr>
               <w:rFonts w:hint="default" w:ascii="Times New Roman" w:hAnsi="Times New Roman" w:cs="Times New Roman"/>
             </w:rPr>
-            <w:instrText xml:space="preserve"> HYPERLINK \l _Toc8173 </w:instrText>
+            <w:instrText xml:space="preserve"> HYPERLINK \l _Toc27387 </w:instrText>
           </w:r>
           <w:r>
             <w:rPr>
@@ -1510,7 +1339,7 @@
           </w:r>
           <w:r>
             <w:rPr>
-              <w:rFonts w:hint="default" w:ascii="Times New Roman" w:hAnsi="Times New Roman" w:cs="Times New Roman"/>
+              <w:rFonts w:ascii="Times New Roman" w:hAnsi="Times New Roman" w:cs="Times New Roman"/>
               <w:bCs/>
               <w:szCs w:val="32"/>
               <w:lang w:val="lv-LV"/>
@@ -1519,45 +1348,27 @@
           </w:r>
           <w:r>
             <w:rPr>
-              <w:rFonts w:hint="default" w:ascii="Times New Roman" w:hAnsi="Times New Roman" w:cs="Times New Roman"/>
+              <w:rFonts w:ascii="Times New Roman" w:hAnsi="Times New Roman" w:cs="Times New Roman"/>
               <w:lang w:val="lv-LV"/>
             </w:rPr>
             <w:t>Programmatūras produkta modelēšana un projektēšana</w:t>
           </w:r>
           <w:r>
-            <w:rPr>
-              <w:rFonts w:hint="default" w:ascii="Times New Roman" w:hAnsi="Times New Roman" w:cs="Times New Roman"/>
-            </w:rPr>
             <w:tab/>
           </w:r>
           <w:r>
-            <w:rPr>
-              <w:rFonts w:hint="default" w:ascii="Times New Roman" w:hAnsi="Times New Roman" w:cs="Times New Roman"/>
-            </w:rPr>
             <w:fldChar w:fldCharType="begin"/>
           </w:r>
           <w:r>
-            <w:rPr>
-              <w:rFonts w:hint="default" w:ascii="Times New Roman" w:hAnsi="Times New Roman" w:cs="Times New Roman"/>
-            </w:rPr>
-            <w:instrText xml:space="preserve"> PAGEREF _Toc8173 \h </w:instrText>
+            <w:instrText xml:space="preserve"> PAGEREF _Toc27387 \h </w:instrText>
           </w:r>
           <w:r>
-            <w:rPr>
-              <w:rFonts w:hint="default" w:ascii="Times New Roman" w:hAnsi="Times New Roman" w:cs="Times New Roman"/>
-            </w:rPr>
             <w:fldChar w:fldCharType="separate"/>
           </w:r>
           <w:r>
-            <w:rPr>
-              <w:rFonts w:hint="default" w:ascii="Times New Roman" w:hAnsi="Times New Roman" w:cs="Times New Roman"/>
-            </w:rPr>
             <w:t>11</w:t>
           </w:r>
           <w:r>
-            <w:rPr>
-              <w:rFonts w:hint="default" w:ascii="Times New Roman" w:hAnsi="Times New Roman" w:cs="Times New Roman"/>
-            </w:rPr>
             <w:fldChar w:fldCharType="end"/>
           </w:r>
           <w:r>
@@ -1570,9 +1381,6 @@
         <w:p>
           <w:pPr>
             <w:pStyle w:val="16"/>
-            <w:rPr>
-              <w:rFonts w:hint="default" w:ascii="Times New Roman" w:hAnsi="Times New Roman" w:cs="Times New Roman"/>
-            </w:rPr>
           </w:pPr>
           <w:r>
             <w:rPr>
@@ -1584,7 +1392,7 @@
             <w:rPr>
               <w:rFonts w:hint="default" w:ascii="Times New Roman" w:hAnsi="Times New Roman" w:cs="Times New Roman"/>
             </w:rPr>
-            <w:instrText xml:space="preserve"> HYPERLINK \l _Toc25029 </w:instrText>
+            <w:instrText xml:space="preserve"> HYPERLINK \l _Toc10005 </w:instrText>
           </w:r>
           <w:r>
             <w:rPr>
@@ -1594,7 +1402,7 @@
           </w:r>
           <w:r>
             <w:rPr>
-              <w:rFonts w:hint="default" w:ascii="Times New Roman" w:hAnsi="Times New Roman" w:cs="Times New Roman"/>
+              <w:rFonts w:ascii="Times New Roman" w:hAnsi="Times New Roman" w:cs="Times New Roman"/>
               <w:bCs/>
               <w:szCs w:val="28"/>
               <w:lang w:val="lv-LV"/>
@@ -1602,39 +1410,21 @@
             <w:t>4.1. Sistēmas struktūras modelis</w:t>
           </w:r>
           <w:r>
-            <w:rPr>
-              <w:rFonts w:hint="default" w:ascii="Times New Roman" w:hAnsi="Times New Roman" w:cs="Times New Roman"/>
-            </w:rPr>
             <w:tab/>
           </w:r>
           <w:r>
-            <w:rPr>
-              <w:rFonts w:hint="default" w:ascii="Times New Roman" w:hAnsi="Times New Roman" w:cs="Times New Roman"/>
-            </w:rPr>
             <w:fldChar w:fldCharType="begin"/>
           </w:r>
           <w:r>
-            <w:rPr>
-              <w:rFonts w:hint="default" w:ascii="Times New Roman" w:hAnsi="Times New Roman" w:cs="Times New Roman"/>
-            </w:rPr>
-            <w:instrText xml:space="preserve"> PAGEREF _Toc25029 \h </w:instrText>
+            <w:instrText xml:space="preserve"> PAGEREF _Toc10005 \h </w:instrText>
           </w:r>
           <w:r>
-            <w:rPr>
-              <w:rFonts w:hint="default" w:ascii="Times New Roman" w:hAnsi="Times New Roman" w:cs="Times New Roman"/>
-            </w:rPr>
             <w:fldChar w:fldCharType="separate"/>
           </w:r>
           <w:r>
-            <w:rPr>
-              <w:rFonts w:hint="default" w:ascii="Times New Roman" w:hAnsi="Times New Roman" w:cs="Times New Roman"/>
-            </w:rPr>
             <w:t>11</w:t>
           </w:r>
           <w:r>
-            <w:rPr>
-              <w:rFonts w:hint="default" w:ascii="Times New Roman" w:hAnsi="Times New Roman" w:cs="Times New Roman"/>
-            </w:rPr>
             <w:fldChar w:fldCharType="end"/>
           </w:r>
           <w:r>
@@ -1647,9 +1437,6 @@
         <w:p>
           <w:pPr>
             <w:pStyle w:val="15"/>
-            <w:rPr>
-              <w:rFonts w:hint="default" w:ascii="Times New Roman" w:hAnsi="Times New Roman" w:cs="Times New Roman"/>
-            </w:rPr>
           </w:pPr>
           <w:r>
             <w:rPr>
@@ -1661,7 +1448,7 @@
             <w:rPr>
               <w:rFonts w:hint="default" w:ascii="Times New Roman" w:hAnsi="Times New Roman" w:cs="Times New Roman"/>
             </w:rPr>
-            <w:instrText xml:space="preserve"> HYPERLINK \l _Toc32481 </w:instrText>
+            <w:instrText xml:space="preserve"> HYPERLINK \l _Toc21123 </w:instrText>
           </w:r>
           <w:r>
             <w:rPr>
@@ -1671,7 +1458,7 @@
           </w:r>
           <w:r>
             <w:rPr>
-              <w:rFonts w:hint="default" w:ascii="Times New Roman" w:hAnsi="Times New Roman" w:cs="Times New Roman"/>
+              <w:rFonts w:ascii="Times New Roman" w:hAnsi="Times New Roman" w:cs="Times New Roman"/>
               <w:i/>
               <w:iCs/>
               <w:szCs w:val="28"/>
@@ -1680,39 +1467,21 @@
             <w:t>4.1.1. Sistēmas arhitektūra</w:t>
           </w:r>
           <w:r>
-            <w:rPr>
-              <w:rFonts w:hint="default" w:ascii="Times New Roman" w:hAnsi="Times New Roman" w:cs="Times New Roman"/>
-            </w:rPr>
             <w:tab/>
           </w:r>
           <w:r>
-            <w:rPr>
-              <w:rFonts w:hint="default" w:ascii="Times New Roman" w:hAnsi="Times New Roman" w:cs="Times New Roman"/>
-            </w:rPr>
             <w:fldChar w:fldCharType="begin"/>
           </w:r>
           <w:r>
-            <w:rPr>
-              <w:rFonts w:hint="default" w:ascii="Times New Roman" w:hAnsi="Times New Roman" w:cs="Times New Roman"/>
-            </w:rPr>
-            <w:instrText xml:space="preserve"> PAGEREF _Toc32481 \h </w:instrText>
+            <w:instrText xml:space="preserve"> PAGEREF _Toc21123 \h </w:instrText>
           </w:r>
           <w:r>
-            <w:rPr>
-              <w:rFonts w:hint="default" w:ascii="Times New Roman" w:hAnsi="Times New Roman" w:cs="Times New Roman"/>
-            </w:rPr>
             <w:fldChar w:fldCharType="separate"/>
           </w:r>
           <w:r>
-            <w:rPr>
-              <w:rFonts w:hint="default" w:ascii="Times New Roman" w:hAnsi="Times New Roman" w:cs="Times New Roman"/>
-            </w:rPr>
             <w:t>11</w:t>
           </w:r>
           <w:r>
-            <w:rPr>
-              <w:rFonts w:hint="default" w:ascii="Times New Roman" w:hAnsi="Times New Roman" w:cs="Times New Roman"/>
-            </w:rPr>
             <w:fldChar w:fldCharType="end"/>
           </w:r>
           <w:r>
@@ -1725,9 +1494,6 @@
         <w:p>
           <w:pPr>
             <w:pStyle w:val="15"/>
-            <w:rPr>
-              <w:rFonts w:hint="default" w:ascii="Times New Roman" w:hAnsi="Times New Roman" w:cs="Times New Roman"/>
-            </w:rPr>
           </w:pPr>
           <w:r>
             <w:rPr>
@@ -1739,7 +1505,7 @@
             <w:rPr>
               <w:rFonts w:hint="default" w:ascii="Times New Roman" w:hAnsi="Times New Roman" w:cs="Times New Roman"/>
             </w:rPr>
-            <w:instrText xml:space="preserve"> HYPERLINK \l _Toc7589 </w:instrText>
+            <w:instrText xml:space="preserve"> HYPERLINK \l _Toc31656 </w:instrText>
           </w:r>
           <w:r>
             <w:rPr>
@@ -1749,7 +1515,7 @@
           </w:r>
           <w:r>
             <w:rPr>
-              <w:rFonts w:hint="default" w:ascii="Times New Roman" w:hAnsi="Times New Roman" w:cs="Times New Roman"/>
+              <w:rFonts w:ascii="Times New Roman" w:hAnsi="Times New Roman" w:cs="Times New Roman"/>
               <w:bCs/>
               <w:i/>
               <w:iCs/>
@@ -1759,39 +1525,21 @@
             <w:t>4.1.2. Sistēmas ER-modelis</w:t>
           </w:r>
           <w:r>
-            <w:rPr>
-              <w:rFonts w:hint="default" w:ascii="Times New Roman" w:hAnsi="Times New Roman" w:cs="Times New Roman"/>
-            </w:rPr>
             <w:tab/>
           </w:r>
           <w:r>
-            <w:rPr>
-              <w:rFonts w:hint="default" w:ascii="Times New Roman" w:hAnsi="Times New Roman" w:cs="Times New Roman"/>
-            </w:rPr>
             <w:fldChar w:fldCharType="begin"/>
           </w:r>
           <w:r>
-            <w:rPr>
-              <w:rFonts w:hint="default" w:ascii="Times New Roman" w:hAnsi="Times New Roman" w:cs="Times New Roman"/>
-            </w:rPr>
-            <w:instrText xml:space="preserve"> PAGEREF _Toc7589 \h </w:instrText>
+            <w:instrText xml:space="preserve"> PAGEREF _Toc31656 \h </w:instrText>
           </w:r>
           <w:r>
-            <w:rPr>
-              <w:rFonts w:hint="default" w:ascii="Times New Roman" w:hAnsi="Times New Roman" w:cs="Times New Roman"/>
-            </w:rPr>
             <w:fldChar w:fldCharType="separate"/>
           </w:r>
           <w:r>
-            <w:rPr>
-              <w:rFonts w:hint="default" w:ascii="Times New Roman" w:hAnsi="Times New Roman" w:cs="Times New Roman"/>
-            </w:rPr>
             <w:t>12</w:t>
           </w:r>
           <w:r>
-            <w:rPr>
-              <w:rFonts w:hint="default" w:ascii="Times New Roman" w:hAnsi="Times New Roman" w:cs="Times New Roman"/>
-            </w:rPr>
             <w:fldChar w:fldCharType="end"/>
           </w:r>
           <w:r>
@@ -1804,9 +1552,6 @@
         <w:p>
           <w:pPr>
             <w:pStyle w:val="16"/>
-            <w:rPr>
-              <w:rFonts w:hint="default" w:ascii="Times New Roman" w:hAnsi="Times New Roman" w:cs="Times New Roman"/>
-            </w:rPr>
           </w:pPr>
           <w:r>
             <w:rPr>
@@ -1818,7 +1563,7 @@
             <w:rPr>
               <w:rFonts w:hint="default" w:ascii="Times New Roman" w:hAnsi="Times New Roman" w:cs="Times New Roman"/>
             </w:rPr>
-            <w:instrText xml:space="preserve"> HYPERLINK \l _Toc29807 </w:instrText>
+            <w:instrText xml:space="preserve"> HYPERLINK \l _Toc21228 </w:instrText>
           </w:r>
           <w:r>
             <w:rPr>
@@ -1828,46 +1573,28 @@
           </w:r>
           <w:r>
             <w:rPr>
-              <w:rFonts w:hint="default" w:ascii="Times New Roman" w:hAnsi="Times New Roman" w:cs="Times New Roman"/>
+              <w:rFonts w:ascii="Times New Roman" w:hAnsi="Times New Roman" w:cs="Times New Roman"/>
               <w:szCs w:val="28"/>
               <w:lang w:val="lv-LV"/>
             </w:rPr>
             <w:t>4.2. Funkcionālais sistēmas modelis</w:t>
           </w:r>
           <w:r>
-            <w:rPr>
-              <w:rFonts w:hint="default" w:ascii="Times New Roman" w:hAnsi="Times New Roman" w:cs="Times New Roman"/>
-            </w:rPr>
             <w:tab/>
           </w:r>
           <w:r>
-            <w:rPr>
-              <w:rFonts w:hint="default" w:ascii="Times New Roman" w:hAnsi="Times New Roman" w:cs="Times New Roman"/>
-            </w:rPr>
             <w:fldChar w:fldCharType="begin"/>
           </w:r>
           <w:r>
-            <w:rPr>
-              <w:rFonts w:hint="default" w:ascii="Times New Roman" w:hAnsi="Times New Roman" w:cs="Times New Roman"/>
-            </w:rPr>
-            <w:instrText xml:space="preserve"> PAGEREF _Toc29807 \h </w:instrText>
+            <w:instrText xml:space="preserve"> PAGEREF _Toc21228 \h </w:instrText>
           </w:r>
           <w:r>
-            <w:rPr>
-              <w:rFonts w:hint="default" w:ascii="Times New Roman" w:hAnsi="Times New Roman" w:cs="Times New Roman"/>
-            </w:rPr>
             <w:fldChar w:fldCharType="separate"/>
           </w:r>
           <w:r>
-            <w:rPr>
-              <w:rFonts w:hint="default" w:ascii="Times New Roman" w:hAnsi="Times New Roman" w:cs="Times New Roman"/>
-            </w:rPr>
             <w:t>13</w:t>
           </w:r>
           <w:r>
-            <w:rPr>
-              <w:rFonts w:hint="default" w:ascii="Times New Roman" w:hAnsi="Times New Roman" w:cs="Times New Roman"/>
-            </w:rPr>
             <w:fldChar w:fldCharType="end"/>
           </w:r>
           <w:r>
@@ -1880,9 +1607,6 @@
         <w:p>
           <w:pPr>
             <w:pStyle w:val="15"/>
-            <w:rPr>
-              <w:rFonts w:hint="default" w:ascii="Times New Roman" w:hAnsi="Times New Roman" w:cs="Times New Roman"/>
-            </w:rPr>
           </w:pPr>
           <w:r>
             <w:rPr>
@@ -1894,7 +1618,7 @@
             <w:rPr>
               <w:rFonts w:hint="default" w:ascii="Times New Roman" w:hAnsi="Times New Roman" w:cs="Times New Roman"/>
             </w:rPr>
-            <w:instrText xml:space="preserve"> HYPERLINK \l _Toc26804 </w:instrText>
+            <w:instrText xml:space="preserve"> HYPERLINK \l _Toc10923 </w:instrText>
           </w:r>
           <w:r>
             <w:rPr>
@@ -1904,7 +1628,7 @@
           </w:r>
           <w:r>
             <w:rPr>
-              <w:rFonts w:hint="default" w:ascii="Times New Roman" w:hAnsi="Times New Roman" w:cs="Times New Roman"/>
+              <w:rFonts w:ascii="Times New Roman" w:hAnsi="Times New Roman" w:cs="Times New Roman"/>
               <w:i/>
               <w:iCs/>
               <w:szCs w:val="28"/>
@@ -1913,39 +1637,21 @@
             <w:t>4.2.1. Datu plūsmu modelis</w:t>
           </w:r>
           <w:r>
-            <w:rPr>
-              <w:rFonts w:hint="default" w:ascii="Times New Roman" w:hAnsi="Times New Roman" w:cs="Times New Roman"/>
-            </w:rPr>
             <w:tab/>
           </w:r>
           <w:r>
-            <w:rPr>
-              <w:rFonts w:hint="default" w:ascii="Times New Roman" w:hAnsi="Times New Roman" w:cs="Times New Roman"/>
-            </w:rPr>
             <w:fldChar w:fldCharType="begin"/>
           </w:r>
           <w:r>
-            <w:rPr>
-              <w:rFonts w:hint="default" w:ascii="Times New Roman" w:hAnsi="Times New Roman" w:cs="Times New Roman"/>
-            </w:rPr>
-            <w:instrText xml:space="preserve"> PAGEREF _Toc26804 \h </w:instrText>
+            <w:instrText xml:space="preserve"> PAGEREF _Toc10923 \h </w:instrText>
           </w:r>
           <w:r>
-            <w:rPr>
-              <w:rFonts w:hint="default" w:ascii="Times New Roman" w:hAnsi="Times New Roman" w:cs="Times New Roman"/>
-            </w:rPr>
             <w:fldChar w:fldCharType="separate"/>
           </w:r>
           <w:r>
-            <w:rPr>
-              <w:rFonts w:hint="default" w:ascii="Times New Roman" w:hAnsi="Times New Roman" w:cs="Times New Roman"/>
-            </w:rPr>
             <w:t>13</w:t>
           </w:r>
           <w:r>
-            <w:rPr>
-              <w:rFonts w:hint="default" w:ascii="Times New Roman" w:hAnsi="Times New Roman" w:cs="Times New Roman"/>
-            </w:rPr>
             <w:fldChar w:fldCharType="end"/>
           </w:r>
           <w:r>
@@ -1958,9 +1664,6 @@
         <w:p>
           <w:pPr>
             <w:pStyle w:val="13"/>
-            <w:rPr>
-              <w:rFonts w:hint="default" w:ascii="Times New Roman" w:hAnsi="Times New Roman" w:cs="Times New Roman"/>
-            </w:rPr>
           </w:pPr>
           <w:r>
             <w:rPr>
@@ -1972,7 +1675,7 @@
             <w:rPr>
               <w:rFonts w:hint="default" w:ascii="Times New Roman" w:hAnsi="Times New Roman" w:cs="Times New Roman"/>
             </w:rPr>
-            <w:instrText xml:space="preserve"> HYPERLINK \l _Toc4077 </w:instrText>
+            <w:instrText xml:space="preserve"> HYPERLINK \l _Toc23738 </w:instrText>
           </w:r>
           <w:r>
             <w:rPr>
@@ -1982,7 +1685,7 @@
           </w:r>
           <w:r>
             <w:rPr>
-              <w:rFonts w:hint="default" w:ascii="Times New Roman" w:hAnsi="Times New Roman" w:cs="Times New Roman"/>
+              <w:rFonts w:ascii="Times New Roman" w:hAnsi="Times New Roman" w:cs="Times New Roman"/>
               <w:bCs/>
               <w:szCs w:val="32"/>
               <w:lang w:val="lv-LV"/>
@@ -1991,45 +1694,27 @@
           </w:r>
           <w:r>
             <w:rPr>
-              <w:rFonts w:hint="default" w:ascii="Times New Roman" w:hAnsi="Times New Roman" w:cs="Times New Roman"/>
+              <w:rFonts w:ascii="Times New Roman" w:hAnsi="Times New Roman" w:cs="Times New Roman"/>
               <w:lang w:val="lv-LV"/>
             </w:rPr>
             <w:t>Datu struktūru apraksts</w:t>
           </w:r>
           <w:r>
-            <w:rPr>
-              <w:rFonts w:hint="default" w:ascii="Times New Roman" w:hAnsi="Times New Roman" w:cs="Times New Roman"/>
-            </w:rPr>
             <w:tab/>
           </w:r>
           <w:r>
-            <w:rPr>
-              <w:rFonts w:hint="default" w:ascii="Times New Roman" w:hAnsi="Times New Roman" w:cs="Times New Roman"/>
-            </w:rPr>
             <w:fldChar w:fldCharType="begin"/>
           </w:r>
           <w:r>
-            <w:rPr>
-              <w:rFonts w:hint="default" w:ascii="Times New Roman" w:hAnsi="Times New Roman" w:cs="Times New Roman"/>
-            </w:rPr>
-            <w:instrText xml:space="preserve"> PAGEREF _Toc4077 \h </w:instrText>
+            <w:instrText xml:space="preserve"> PAGEREF _Toc23738 \h </w:instrText>
           </w:r>
           <w:r>
-            <w:rPr>
-              <w:rFonts w:hint="default" w:ascii="Times New Roman" w:hAnsi="Times New Roman" w:cs="Times New Roman"/>
-            </w:rPr>
             <w:fldChar w:fldCharType="separate"/>
           </w:r>
           <w:r>
-            <w:rPr>
-              <w:rFonts w:hint="default" w:ascii="Times New Roman" w:hAnsi="Times New Roman" w:cs="Times New Roman"/>
-            </w:rPr>
             <w:t>14</w:t>
           </w:r>
           <w:r>
-            <w:rPr>
-              <w:rFonts w:hint="default" w:ascii="Times New Roman" w:hAnsi="Times New Roman" w:cs="Times New Roman"/>
-            </w:rPr>
             <w:fldChar w:fldCharType="end"/>
           </w:r>
           <w:r>
@@ -2042,9 +1727,6 @@
         <w:p>
           <w:pPr>
             <w:pStyle w:val="16"/>
-            <w:rPr>
-              <w:rFonts w:hint="default" w:ascii="Times New Roman" w:hAnsi="Times New Roman" w:cs="Times New Roman"/>
-            </w:rPr>
           </w:pPr>
           <w:r>
             <w:rPr>
@@ -2056,7 +1738,7 @@
             <w:rPr>
               <w:rFonts w:hint="default" w:ascii="Times New Roman" w:hAnsi="Times New Roman" w:cs="Times New Roman"/>
             </w:rPr>
-            <w:instrText xml:space="preserve"> HYPERLINK \l _Toc1114 </w:instrText>
+            <w:instrText xml:space="preserve"> HYPERLINK \l _Toc25816 </w:instrText>
           </w:r>
           <w:r>
             <w:rPr>
@@ -2066,7 +1748,7 @@
           </w:r>
           <w:r>
             <w:rPr>
-              <w:rFonts w:hint="default" w:ascii="Times New Roman" w:hAnsi="Times New Roman" w:cs="Times New Roman"/>
+              <w:rFonts w:ascii="Times New Roman" w:hAnsi="Times New Roman" w:cs="Times New Roman"/>
               <w:szCs w:val="28"/>
               <w:lang w:val="en-GB"/>
             </w:rPr>
@@ -2074,45 +1756,27 @@
           </w:r>
           <w:r>
             <w:rPr>
-              <w:rFonts w:hint="default" w:ascii="Times New Roman" w:hAnsi="Times New Roman" w:cs="Times New Roman"/>
+              <w:rFonts w:ascii="Times New Roman" w:hAnsi="Times New Roman" w:cs="Times New Roman"/>
               <w:szCs w:val="28"/>
             </w:rPr>
             <w:t>Datu bāzes fiziskā struktūra</w:t>
           </w:r>
           <w:r>
-            <w:rPr>
-              <w:rFonts w:hint="default" w:ascii="Times New Roman" w:hAnsi="Times New Roman" w:cs="Times New Roman"/>
-            </w:rPr>
             <w:tab/>
           </w:r>
           <w:r>
-            <w:rPr>
-              <w:rFonts w:hint="default" w:ascii="Times New Roman" w:hAnsi="Times New Roman" w:cs="Times New Roman"/>
-            </w:rPr>
             <w:fldChar w:fldCharType="begin"/>
           </w:r>
           <w:r>
-            <w:rPr>
-              <w:rFonts w:hint="default" w:ascii="Times New Roman" w:hAnsi="Times New Roman" w:cs="Times New Roman"/>
-            </w:rPr>
-            <w:instrText xml:space="preserve"> PAGEREF _Toc1114 \h </w:instrText>
+            <w:instrText xml:space="preserve"> PAGEREF _Toc25816 \h </w:instrText>
           </w:r>
           <w:r>
-            <w:rPr>
-              <w:rFonts w:hint="default" w:ascii="Times New Roman" w:hAnsi="Times New Roman" w:cs="Times New Roman"/>
-            </w:rPr>
             <w:fldChar w:fldCharType="separate"/>
           </w:r>
           <w:r>
-            <w:rPr>
-              <w:rFonts w:hint="default" w:ascii="Times New Roman" w:hAnsi="Times New Roman" w:cs="Times New Roman"/>
-            </w:rPr>
             <w:t>14</w:t>
           </w:r>
           <w:r>
-            <w:rPr>
-              <w:rFonts w:hint="default" w:ascii="Times New Roman" w:hAnsi="Times New Roman" w:cs="Times New Roman"/>
-            </w:rPr>
             <w:fldChar w:fldCharType="end"/>
           </w:r>
           <w:r>
@@ -2394,7 +2058,7 @@
           <w:rFonts w:ascii="Times New Roman" w:hAnsi="Times New Roman" w:cs="Times New Roman"/>
         </w:rPr>
       </w:pPr>
-      <w:bookmarkStart w:id="0" w:name="_Toc28506"/>
+      <w:bookmarkStart w:id="0" w:name="_Toc21459"/>
       <w:r>
         <w:rPr>
           <w:rFonts w:ascii="Times New Roman" w:hAnsi="Times New Roman" w:cs="Times New Roman"/>
@@ -2852,7 +2516,7 @@
           <w:lang w:val="lv-LV"/>
         </w:rPr>
       </w:pPr>
-      <w:bookmarkStart w:id="1" w:name="_Toc16363"/>
+      <w:bookmarkStart w:id="1" w:name="_Toc20512"/>
       <w:r>
         <w:rPr>
           <w:rFonts w:ascii="Times New Roman" w:hAnsi="Times New Roman" w:cs="Times New Roman"/>
@@ -2879,7 +2543,7 @@
           <w:lang w:val="lv-LV"/>
         </w:rPr>
       </w:pPr>
-      <w:bookmarkStart w:id="2" w:name="_Toc24754"/>
+      <w:bookmarkStart w:id="2" w:name="_Toc11821"/>
       <w:r>
         <w:rPr>
           <w:rFonts w:ascii="Times New Roman" w:hAnsi="Times New Roman" w:cs="Times New Roman"/>
@@ -2909,7 +2573,7 @@
           <w:lang w:val="lv-LV"/>
         </w:rPr>
       </w:pPr>
-      <w:bookmarkStart w:id="3" w:name="_Toc17372"/>
+      <w:bookmarkStart w:id="3" w:name="_Toc15387"/>
       <w:r>
         <w:rPr>
           <w:rFonts w:ascii="Times New Roman" w:hAnsi="Times New Roman" w:cs="Times New Roman"/>
@@ -3885,7 +3549,7 @@
           <w:lang w:val="lv-LV"/>
         </w:rPr>
       </w:pPr>
-      <w:bookmarkStart w:id="4" w:name="_Toc4876"/>
+      <w:bookmarkStart w:id="4" w:name="_Toc30528"/>
       <w:r>
         <w:rPr>
           <w:rFonts w:ascii="Times New Roman" w:hAnsi="Times New Roman" w:cs="Times New Roman"/>
@@ -4061,7 +3725,7 @@
           <w:lang w:val="lv-LV"/>
         </w:rPr>
       </w:pPr>
-      <w:bookmarkStart w:id="5" w:name="_Toc8162"/>
+      <w:bookmarkStart w:id="5" w:name="_Toc16245"/>
       <w:r>
         <w:rPr>
           <w:rFonts w:ascii="Times New Roman" w:hAnsi="Times New Roman" w:cs="Times New Roman"/>
@@ -4776,7 +4440,7 @@
           <w:szCs w:val="28"/>
         </w:rPr>
       </w:pPr>
-      <w:bookmarkStart w:id="6" w:name="_Toc7393"/>
+      <w:bookmarkStart w:id="6" w:name="_Toc16544"/>
       <w:r>
         <w:rPr>
           <w:rFonts w:ascii="Times New Roman" w:hAnsi="Times New Roman" w:cs="Times New Roman"/>
@@ -5435,7 +5099,7 @@
           <w:lang w:val="lv-LV"/>
         </w:rPr>
       </w:pPr>
-      <w:bookmarkStart w:id="9" w:name="_Toc17232"/>
+      <w:bookmarkStart w:id="9" w:name="_Toc7088"/>
       <w:r>
         <w:rPr>
           <w:rFonts w:ascii="Times New Roman" w:hAnsi="Times New Roman" w:cs="Times New Roman"/>
@@ -5923,7 +5587,7 @@
           <w:lang w:val="lv-LV"/>
         </w:rPr>
       </w:pPr>
-      <w:bookmarkStart w:id="12" w:name="_Toc8173"/>
+      <w:bookmarkStart w:id="12" w:name="_Toc27387"/>
       <w:r>
         <w:rPr>
           <w:rFonts w:ascii="Times New Roman" w:hAnsi="Times New Roman" w:cs="Times New Roman"/>
@@ -5951,7 +5615,7 @@
       </w:pPr>
       <w:bookmarkStart w:id="13" w:name="__RefHeading___Toc11437"/>
       <w:bookmarkEnd w:id="13"/>
-      <w:bookmarkStart w:id="14" w:name="_Toc25029"/>
+      <w:bookmarkStart w:id="14" w:name="_Toc10005"/>
       <w:r>
         <w:rPr>
           <w:rFonts w:ascii="Times New Roman" w:hAnsi="Times New Roman" w:cs="Times New Roman"/>
@@ -5979,7 +5643,7 @@
           <w:lang w:val="lv-LV"/>
         </w:rPr>
       </w:pPr>
-      <w:bookmarkStart w:id="15" w:name="_Toc32481"/>
+      <w:bookmarkStart w:id="15" w:name="_Toc21123"/>
       <w:r>
         <w:rPr>
           <w:rFonts w:ascii="Times New Roman" w:hAnsi="Times New Roman" w:cs="Times New Roman"/>
@@ -6042,7 +5706,7 @@
           <w:lang w:val="lv-LV"/>
         </w:rPr>
       </w:pPr>
-      <w:bookmarkStart w:id="16" w:name="_Toc657"/>
+      <w:bookmarkStart w:id="16" w:name="_Toc22515"/>
       <w:r>
         <w:rPr>
           <w:rFonts w:ascii="Times New Roman" w:hAnsi="Times New Roman" w:cs="Times New Roman"/>
@@ -6054,9 +5718,9 @@
         </w:rPr>
         <w:drawing>
           <wp:inline distT="0" distB="0" distL="114300" distR="114300">
-            <wp:extent cx="6118860" cy="3070860"/>
-            <wp:effectExtent l="0" t="0" r="7620" b="7620"/>
-            <wp:docPr id="11" name="Изображение 11" descr="chrome_l7TwNsdfr4"/>
+            <wp:extent cx="6115050" cy="4958715"/>
+            <wp:effectExtent l="0" t="0" r="11430" b="9525"/>
+            <wp:docPr id="2" name="Изображение 2" descr="chrome_EsXLIhpA0O"/>
             <wp:cNvGraphicFramePr>
               <a:graphicFrameLocks xmlns:a="http://schemas.openxmlformats.org/drawingml/2006/main" noChangeAspect="1"/>
             </wp:cNvGraphicFramePr>
@@ -6064,7 +5728,7 @@
               <a:graphicData uri="http://schemas.openxmlformats.org/drawingml/2006/picture">
                 <pic:pic xmlns:pic="http://schemas.openxmlformats.org/drawingml/2006/picture">
                   <pic:nvPicPr>
-                    <pic:cNvPr id="11" name="Изображение 11" descr="chrome_l7TwNsdfr4"/>
+                    <pic:cNvPr id="2" name="Изображение 2" descr="chrome_EsXLIhpA0O"/>
                     <pic:cNvPicPr>
                       <a:picLocks noChangeAspect="1"/>
                     </pic:cNvPicPr>
@@ -6078,7 +5742,7 @@
                   <pic:spPr>
                     <a:xfrm>
                       <a:off x="0" y="0"/>
-                      <a:ext cx="6118860" cy="3070860"/>
+                      <a:ext cx="6115050" cy="4958715"/>
                     </a:xfrm>
                     <a:prstGeom prst="rect">
                       <a:avLst/>
@@ -6156,7 +5820,27 @@
           <w:szCs w:val="24"/>
           <w:lang w:val="lv-LV"/>
         </w:rPr>
-        <w:t>Nereģistrētam lietotājam ir iespēja izveidot jaunu sistēmas lietotāju, apskatīt mājaslapu un internetveikala produktu klāstu. Reģistrētam lietotājam būs iespēja rediģēt profila bildi, vārdu, e-pastu un paroli. Sistēma nodrošinās lietotāju reģistrēšanos caur e-pastu, autorizēšanos un izrakstīšanos. Lietotājam būs iespēja pievienot produktus un veidot pasūtījumus, kā arī pieteikties konsultācijam.</w:t>
+        <w:t>Nereģistrētam lietotājam ir iespēja izveidot jaunu sistēmas lietotāju, apskatīt mājaslapu un internetveikala produktu klāstu. Reģistrētam lietotājam būs iespēja rediģēt profila bildi, vārdu, e-pastu un paroli</w:t>
+      </w:r>
+      <w:r>
+        <w:rPr>
+          <w:rFonts w:hint="default" w:ascii="Times New Roman" w:hAnsi="Times New Roman" w:cs="Times New Roman"/>
+          <w:color w:val="000000"/>
+          <w:sz w:val="24"/>
+          <w:szCs w:val="24"/>
+          <w:lang w:val="lv-LV"/>
+        </w:rPr>
+        <w:t>, apskatīt produktu klāstu un veikt atsauksmes par konsultācijam/produktiem</w:t>
+      </w:r>
+      <w:r>
+        <w:rPr>
+          <w:rFonts w:ascii="Times New Roman" w:hAnsi="Times New Roman" w:cs="Times New Roman"/>
+          <w:color w:val="000000"/>
+          <w:sz w:val="24"/>
+          <w:szCs w:val="24"/>
+          <w:lang w:val="lv-LV"/>
+        </w:rPr>
+        <w:t>. Sistēma nodrošinās lietotāju reģistrēšanos caur e-pastu, autorizēšanos un izrakstīšanos. Lietotājam būs iespēja pievienot produktus un veidot pasūtījumus, kā arī pieteikties konsultācijam.</w:t>
       </w:r>
     </w:p>
     <w:p>
@@ -6236,7 +5920,67 @@
           <w:szCs w:val="24"/>
           <w:lang w:val="lv-LV"/>
         </w:rPr>
-        <w:t>Sistēma atjauninās datus par lietotāju profilu rediģēšanu, konsultācijam, produktu rediģēšanas veikšanu, kā arī tiks dzēst par to informācija.</w:t>
+        <w:t xml:space="preserve">Sistēma atjauninās datus par lietotāju profilu rediģēšanu, konsultācijam, </w:t>
+      </w:r>
+      <w:r>
+        <w:rPr>
+          <w:rFonts w:hint="default" w:ascii="Times New Roman" w:hAnsi="Times New Roman" w:cs="Times New Roman"/>
+          <w:color w:val="000000"/>
+          <w:sz w:val="24"/>
+          <w:szCs w:val="24"/>
+          <w:lang w:val="lv-LV"/>
+        </w:rPr>
+        <w:t xml:space="preserve">konsultāciju/produktu atsauksmēm, </w:t>
+      </w:r>
+      <w:r>
+        <w:rPr>
+          <w:rFonts w:ascii="Times New Roman" w:hAnsi="Times New Roman" w:cs="Times New Roman"/>
+          <w:color w:val="000000"/>
+          <w:sz w:val="24"/>
+          <w:szCs w:val="24"/>
+          <w:lang w:val="lv-LV"/>
+        </w:rPr>
+        <w:t>produktu rediģēšanas veikšanu, kā arī tiks dzēst</w:t>
+      </w:r>
+      <w:r>
+        <w:rPr>
+          <w:rFonts w:hint="default" w:ascii="Times New Roman" w:hAnsi="Times New Roman" w:cs="Times New Roman"/>
+          <w:color w:val="000000"/>
+          <w:sz w:val="24"/>
+          <w:szCs w:val="24"/>
+          <w:lang w:val="lv-LV"/>
+        </w:rPr>
+        <w:t>a</w:t>
+      </w:r>
+      <w:r>
+        <w:rPr>
+          <w:rFonts w:ascii="Times New Roman" w:hAnsi="Times New Roman" w:cs="Times New Roman"/>
+          <w:color w:val="000000"/>
+          <w:sz w:val="24"/>
+          <w:szCs w:val="24"/>
+          <w:lang w:val="lv-LV"/>
+        </w:rPr>
+        <w:t xml:space="preserve"> par to informācij</w:t>
+      </w:r>
+      <w:r>
+        <w:rPr>
+          <w:rFonts w:hint="default" w:ascii="Times New Roman" w:hAnsi="Times New Roman" w:cs="Times New Roman"/>
+          <w:color w:val="000000"/>
+          <w:sz w:val="24"/>
+          <w:szCs w:val="24"/>
+          <w:lang w:val="lv-LV"/>
+        </w:rPr>
+        <w:t>a</w:t>
+      </w:r>
+      <w:r>
+        <w:rPr>
+          <w:rFonts w:ascii="Times New Roman" w:hAnsi="Times New Roman" w:cs="Times New Roman"/>
+          <w:color w:val="000000"/>
+          <w:sz w:val="24"/>
+          <w:szCs w:val="24"/>
+          <w:lang w:val="lv-LV"/>
+        </w:rPr>
+        <w:t>.</w:t>
       </w:r>
     </w:p>
     <w:p>
@@ -6256,7 +6000,7 @@
           <w:lang w:val="lv-LV"/>
         </w:rPr>
       </w:pPr>
-      <w:bookmarkStart w:id="17" w:name="_Toc7589"/>
+      <w:bookmarkStart w:id="17" w:name="_Toc31656"/>
       <w:r>
         <w:rPr>
           <w:rFonts w:ascii="Times New Roman" w:hAnsi="Times New Roman" w:cs="Times New Roman"/>
@@ -6278,16 +6022,37 @@
         <w:ind w:right="0" w:firstLine="709"/>
         <w:jc w:val="both"/>
         <w:rPr>
-          <w:rFonts w:ascii="Times New Roman" w:hAnsi="Times New Roman" w:cs="Times New Roman"/>
-          <w:lang w:val="lv-LV"/>
-        </w:rPr>
-      </w:pPr>
-      <w:r>
-        <w:rPr>
-          <w:rFonts w:ascii="Times New Roman" w:hAnsi="Times New Roman" w:cs="Times New Roman"/>
-          <w:lang w:val="lv-LV"/>
-        </w:rPr>
-        <w:t>Sistēmas ER-modelis sastāv no 8 entitijām (skat. 4.2. att.), kas nodrošina pamat informācijas uzglabāšanu un apstrādi. Tie ir: lietotājs, novērtējums, piezīme, grozs, pasūtījums, produkts, produkti grozā, pirms pasūtījuma lapa.</w:t>
+          <w:rFonts w:hint="default" w:ascii="Times New Roman" w:hAnsi="Times New Roman" w:cs="Times New Roman"/>
+          <w:lang w:val="lv-LV"/>
+        </w:rPr>
+      </w:pPr>
+      <w:r>
+        <w:rPr>
+          <w:rFonts w:ascii="Times New Roman" w:hAnsi="Times New Roman" w:cs="Times New Roman"/>
+          <w:lang w:val="lv-LV"/>
+        </w:rPr>
+        <w:t xml:space="preserve">Sistēmas ER-modelis sastāv no </w:t>
+      </w:r>
+      <w:r>
+        <w:rPr>
+          <w:rFonts w:hint="default" w:ascii="Times New Roman" w:hAnsi="Times New Roman" w:cs="Times New Roman"/>
+          <w:lang w:val="lv-LV"/>
+        </w:rPr>
+        <w:t>6</w:t>
+      </w:r>
+      <w:r>
+        <w:rPr>
+          <w:rFonts w:ascii="Times New Roman" w:hAnsi="Times New Roman" w:cs="Times New Roman"/>
+          <w:lang w:val="lv-LV"/>
+        </w:rPr>
+        <w:t xml:space="preserve"> entitijām (skat. 4.2. att.), kas nodrošina pamat informācijas uzglabāšanu un apstrādi. Tie ir: lietotājs, </w:t>
+      </w:r>
+      <w:r>
+        <w:rPr>
+          <w:rFonts w:hint="default" w:ascii="Times New Roman" w:hAnsi="Times New Roman" w:cs="Times New Roman"/>
+          <w:lang w:val="lv-LV"/>
+        </w:rPr>
+        <w:t>produkta atsauksme, produkts, konsultācijas atsauksme, konsultācija, meistars.</w:t>
       </w:r>
     </w:p>
     <w:p>
@@ -6306,9 +6071,9 @@
         </w:rPr>
         <w:drawing>
           <wp:inline distT="0" distB="0" distL="114300" distR="114300">
-            <wp:extent cx="6283325" cy="3153410"/>
-            <wp:effectExtent l="0" t="0" r="10795" b="1270"/>
-            <wp:docPr id="10" name="Изображение 10" descr="chrome_l7TwNsdfr4"/>
+            <wp:extent cx="6267450" cy="3095625"/>
+            <wp:effectExtent l="0" t="0" r="11430" b="13335"/>
+            <wp:docPr id="8" name="Изображение 8" descr="chrome_bfwKeK6DBz"/>
             <wp:cNvGraphicFramePr>
               <a:graphicFrameLocks xmlns:a="http://schemas.openxmlformats.org/drawingml/2006/main" noChangeAspect="1"/>
             </wp:cNvGraphicFramePr>
@@ -6316,13 +6081,13 @@
               <a:graphicData uri="http://schemas.openxmlformats.org/drawingml/2006/picture">
                 <pic:pic xmlns:pic="http://schemas.openxmlformats.org/drawingml/2006/picture">
                   <pic:nvPicPr>
-                    <pic:cNvPr id="10" name="Изображение 10" descr="chrome_l7TwNsdfr4"/>
+                    <pic:cNvPr id="8" name="Изображение 8" descr="chrome_bfwKeK6DBz"/>
                     <pic:cNvPicPr>
                       <a:picLocks noChangeAspect="1"/>
                     </pic:cNvPicPr>
                   </pic:nvPicPr>
                   <pic:blipFill>
-                    <a:blip r:embed="rId7"/>
+                    <a:blip r:embed="rId8"/>
                     <a:stretch>
                       <a:fillRect/>
                     </a:stretch>
@@ -6330,7 +6095,7 @@
                   <pic:spPr>
                     <a:xfrm>
                       <a:off x="0" y="0"/>
-                      <a:ext cx="6283325" cy="3153410"/>
+                      <a:ext cx="6267450" cy="3095625"/>
                     </a:xfrm>
                     <a:prstGeom prst="rect">
                       <a:avLst/>
@@ -6605,6 +6370,138 @@
     </w:p>
     <w:p>
       <w:pPr>
+        <w:numPr>
+          <w:ilvl w:val="0"/>
+          <w:numId w:val="17"/>
+        </w:numPr>
+        <w:tabs>
+          <w:tab w:val="left" w:pos="420"/>
+        </w:tabs>
+        <w:spacing w:line="360" w:lineRule="auto"/>
+        <w:ind w:left="1560" w:right="0" w:hanging="360"/>
+        <w:jc w:val="both"/>
+        <w:rPr>
+          <w:rFonts w:ascii="Times New Roman" w:hAnsi="Times New Roman" w:cs="Times New Roman"/>
+          <w:b/>
+          <w:bCs/>
+          <w:sz w:val="24"/>
+          <w:szCs w:val="24"/>
+          <w:lang w:val="lv-LV"/>
+        </w:rPr>
+      </w:pPr>
+      <w:r>
+        <w:rPr>
+          <w:rFonts w:hint="default" w:ascii="Times New Roman" w:hAnsi="Times New Roman" w:cs="Times New Roman"/>
+          <w:b/>
+          <w:bCs/>
+          <w:sz w:val="24"/>
+          <w:szCs w:val="24"/>
+          <w:lang w:val="lv-LV"/>
+        </w:rPr>
+        <w:t xml:space="preserve">lietotājs </w:t>
+      </w:r>
+      <w:r>
+        <w:rPr>
+          <w:rFonts w:hint="default" w:ascii="Times New Roman" w:hAnsi="Times New Roman" w:cs="Times New Roman"/>
+          <w:b w:val="0"/>
+          <w:bCs w:val="0"/>
+          <w:sz w:val="24"/>
+          <w:szCs w:val="24"/>
+          <w:lang w:val="lv-LV"/>
+        </w:rPr>
+        <w:t xml:space="preserve">ir saistīts ar </w:t>
+      </w:r>
+      <w:r>
+        <w:rPr>
+          <w:rFonts w:hint="default" w:ascii="Times New Roman" w:hAnsi="Times New Roman" w:cs="Times New Roman"/>
+          <w:b/>
+          <w:bCs/>
+          <w:sz w:val="24"/>
+          <w:szCs w:val="24"/>
+          <w:lang w:val="lv-LV"/>
+        </w:rPr>
+        <w:t>konsultācijas atsauksmi</w:t>
+      </w:r>
+      <w:r>
+        <w:rPr>
+          <w:rFonts w:hint="default" w:ascii="Times New Roman" w:hAnsi="Times New Roman" w:cs="Times New Roman"/>
+          <w:b w:val="0"/>
+          <w:bCs w:val="0"/>
+          <w:sz w:val="24"/>
+          <w:szCs w:val="24"/>
+          <w:lang w:val="lv-LV"/>
+        </w:rPr>
+        <w:t>, jo lietotājs var veikt atsauksmi par konsultāciju, kuru novadīja meistars.</w:t>
+      </w:r>
+    </w:p>
+    <w:p>
+      <w:pPr>
+        <w:numPr>
+          <w:ilvl w:val="0"/>
+          <w:numId w:val="17"/>
+        </w:numPr>
+        <w:tabs>
+          <w:tab w:val="left" w:pos="420"/>
+        </w:tabs>
+        <w:spacing w:line="360" w:lineRule="auto"/>
+        <w:ind w:left="1560" w:right="0" w:hanging="360"/>
+        <w:jc w:val="both"/>
+        <w:rPr>
+          <w:rFonts w:ascii="Times New Roman" w:hAnsi="Times New Roman" w:cs="Times New Roman"/>
+          <w:b/>
+          <w:bCs/>
+          <w:sz w:val="24"/>
+          <w:szCs w:val="24"/>
+          <w:lang w:val="lv-LV"/>
+        </w:rPr>
+      </w:pPr>
+      <w:r>
+        <w:rPr>
+          <w:rFonts w:hint="default" w:ascii="Times New Roman" w:hAnsi="Times New Roman" w:cs="Times New Roman"/>
+          <w:b/>
+          <w:bCs/>
+          <w:sz w:val="24"/>
+          <w:szCs w:val="24"/>
+          <w:lang w:val="lv-LV"/>
+        </w:rPr>
+        <w:t>lietotājs</w:t>
+      </w:r>
+      <w:r>
+        <w:rPr>
+          <w:rFonts w:hint="default" w:ascii="Times New Roman" w:hAnsi="Times New Roman" w:cs="Times New Roman"/>
+          <w:b w:val="0"/>
+          <w:bCs w:val="0"/>
+          <w:sz w:val="24"/>
+          <w:szCs w:val="24"/>
+          <w:lang w:val="lv-LV"/>
+        </w:rPr>
+        <w:t xml:space="preserve"> ir saistīts ar </w:t>
+      </w:r>
+      <w:r>
+        <w:rPr>
+          <w:rFonts w:hint="default" w:ascii="Times New Roman" w:hAnsi="Times New Roman" w:cs="Times New Roman"/>
+          <w:b/>
+          <w:bCs/>
+          <w:sz w:val="24"/>
+          <w:szCs w:val="24"/>
+          <w:lang w:val="lv-LV"/>
+        </w:rPr>
+        <w:t>produkta atsauksmi</w:t>
+      </w:r>
+      <w:r>
+        <w:rPr>
+          <w:rFonts w:hint="default" w:ascii="Times New Roman" w:hAnsi="Times New Roman" w:cs="Times New Roman"/>
+          <w:b w:val="0"/>
+          <w:bCs w:val="0"/>
+          <w:sz w:val="24"/>
+          <w:szCs w:val="24"/>
+          <w:lang w:val="lv-LV"/>
+        </w:rPr>
+        <w:t>, jo lietotājs var veikt atsauksmi par produktu kuru ir iegadājis.</w:t>
+      </w:r>
+    </w:p>
+    <w:p>
+      <w:pPr>
         <w:rPr>
           <w:rFonts w:ascii="Times New Roman" w:hAnsi="Times New Roman" w:cs="Times New Roman"/>
           <w:b/>
@@ -6642,7 +6539,7 @@
       </w:pPr>
       <w:bookmarkStart w:id="18" w:name="__RefHeading___Toc22115"/>
       <w:bookmarkEnd w:id="18"/>
-      <w:bookmarkStart w:id="19" w:name="_Toc29807"/>
+      <w:bookmarkStart w:id="19" w:name="_Toc21228"/>
       <w:r>
         <w:rPr>
           <w:rFonts w:ascii="Times New Roman" w:hAnsi="Times New Roman" w:cs="Times New Roman"/>
@@ -6668,7 +6565,7 @@
           <w:lang w:val="lv-LV"/>
         </w:rPr>
       </w:pPr>
-      <w:bookmarkStart w:id="20" w:name="_Toc26804"/>
+      <w:bookmarkStart w:id="20" w:name="_Toc10923"/>
       <w:r>
         <w:rPr>
           <w:rFonts w:ascii="Times New Roman" w:hAnsi="Times New Roman" w:cs="Times New Roman"/>
@@ -6931,7 +6828,7 @@
                     </pic:cNvPicPr>
                   </pic:nvPicPr>
                   <pic:blipFill>
-                    <a:blip r:embed="rId8"/>
+                    <a:blip r:embed="rId9"/>
                     <a:stretch>
                       <a:fillRect/>
                     </a:stretch>
@@ -7039,7 +6936,7 @@
           <w:szCs w:val="24"/>
           <w:lang w:val="lv-LV"/>
         </w:rPr>
-        <w:t>: lietotājs internetveikalā var apskatīt produktu klāstu, izmantojot filtrus.</w:t>
+        <w:t>: lietotājs var apskatīt produktu klāstu, izmantojot filtrus.</w:t>
       </w:r>
     </w:p>
     <w:p>
@@ -7227,7 +7124,7 @@
       </w:pPr>
       <w:bookmarkStart w:id="21" w:name="__RefHeading___Toc14500"/>
       <w:bookmarkEnd w:id="21"/>
-      <w:bookmarkStart w:id="22" w:name="_Toc4077"/>
+      <w:bookmarkStart w:id="22" w:name="_Toc23738"/>
       <w:r>
         <w:rPr>
           <w:rFonts w:ascii="Times New Roman" w:hAnsi="Times New Roman" w:cs="Times New Roman"/>
@@ -7361,7 +7258,7 @@
                     </pic:cNvPicPr>
                   </pic:nvPicPr>
                   <pic:blipFill>
-                    <a:blip r:embed="rId9"/>
+                    <a:blip r:embed="rId10"/>
                     <a:stretch>
                       <a:fillRect/>
                     </a:stretch>
@@ -7438,7 +7335,7 @@
       </w:pPr>
       <w:bookmarkStart w:id="24" w:name="__RefHeading___Toc19314"/>
       <w:bookmarkEnd w:id="24"/>
-      <w:bookmarkStart w:id="25" w:name="_Toc1114"/>
+      <w:bookmarkStart w:id="25" w:name="_Toc25816"/>
       <w:r>
         <w:rPr>
           <w:rFonts w:ascii="Times New Roman" w:hAnsi="Times New Roman" w:cs="Times New Roman"/>
@@ -15041,14 +14938,6 @@
         <w:gridCol w:w="2987"/>
       </w:tblGrid>
       <w:tr>
-        <w:tblPrEx>
-          <w:tblCellMar>
-            <w:top w:w="0" w:type="dxa"/>
-            <w:left w:w="108" w:type="dxa"/>
-            <w:bottom w:w="0" w:type="dxa"/>
-            <w:right w:w="108" w:type="dxa"/>
-          </w:tblCellMar>
-        </w:tblPrEx>
         <w:tc>
           <w:tcPr>
             <w:tcW w:w="1180" w:type="dxa"/>
@@ -21041,6 +20930,11 @@
         </w:tabs>
         <w:ind w:left="1265" w:hanging="425"/>
       </w:pPr>
+      <w:rPr>
+        <w:rFonts w:hint="default"/>
+        <w:b/>
+        <w:bCs/>
+      </w:rPr>
     </w:lvl>
   </w:abstractNum>
   <w:num w:numId="1">

</xml_diff>